<commit_message>
Subindo White Paper finalizado e organização dos diretórios
</commit_message>
<xml_diff>
--- a/Documentação/WhitePaper do projeto.docx
+++ b/Documentação/WhitePaper do projeto.docx
@@ -13,74 +13,6 @@
       </w:pPr>
       <w:r>
         <w:rPr>
-          <w:noProof/>
-        </w:rPr>
-        <w:drawing>
-          <wp:anchor distT="0" distB="0" distL="114300" distR="114300" simplePos="0" relativeHeight="487299584" behindDoc="1" locked="0" layoutInCell="1" allowOverlap="1" wp14:anchorId="27A842FF" wp14:editId="0099DFB8">
-            <wp:simplePos x="0" y="0"/>
-            <wp:positionH relativeFrom="margin">
-              <wp:posOffset>-2540000</wp:posOffset>
-            </wp:positionH>
-            <wp:positionV relativeFrom="paragraph">
-              <wp:posOffset>-1079500</wp:posOffset>
-            </wp:positionV>
-            <wp:extent cx="10693710" cy="5974080"/>
-            <wp:effectExtent l="0" t="0" r="0" b="7620"/>
-            <wp:wrapNone/>
-            <wp:docPr id="78" name="Imagem 78" descr="Desenho preto e branco&#10;&#10;Descrição gerada automaticamente com confiança média"/>
-            <wp:cNvGraphicFramePr>
-              <a:graphicFrameLocks xmlns:a="http://schemas.openxmlformats.org/drawingml/2006/main" noChangeAspect="1"/>
-            </wp:cNvGraphicFramePr>
-            <a:graphic xmlns:a="http://schemas.openxmlformats.org/drawingml/2006/main">
-              <a:graphicData uri="http://schemas.openxmlformats.org/drawingml/2006/picture">
-                <pic:pic xmlns:pic="http://schemas.openxmlformats.org/drawingml/2006/picture">
-                  <pic:nvPicPr>
-                    <pic:cNvPr id="78" name="Imagem 78" descr="Desenho preto e branco&#10;&#10;Descrição gerada automaticamente com confiança média"/>
-                    <pic:cNvPicPr>
-                      <a:picLocks noChangeAspect="1" noChangeArrowheads="1"/>
-                    </pic:cNvPicPr>
-                  </pic:nvPicPr>
-                  <pic:blipFill>
-                    <a:blip r:embed="rId8" cstate="print">
-                      <a:alphaModFix/>
-                      <a:extLst>
-                        <a:ext uri="{28A0092B-C50C-407E-A947-70E740481C1C}">
-                          <a14:useLocalDpi xmlns:a14="http://schemas.microsoft.com/office/drawing/2010/main" val="0"/>
-                        </a:ext>
-                      </a:extLst>
-                    </a:blip>
-                    <a:srcRect/>
-                    <a:stretch>
-                      <a:fillRect/>
-                    </a:stretch>
-                  </pic:blipFill>
-                  <pic:spPr bwMode="auto">
-                    <a:xfrm>
-                      <a:off x="0" y="0"/>
-                      <a:ext cx="10693710" cy="5974080"/>
-                    </a:xfrm>
-                    <a:prstGeom prst="rect">
-                      <a:avLst/>
-                    </a:prstGeom>
-                    <a:noFill/>
-                    <a:ln>
-                      <a:noFill/>
-                    </a:ln>
-                  </pic:spPr>
-                </pic:pic>
-              </a:graphicData>
-            </a:graphic>
-            <wp14:sizeRelH relativeFrom="margin">
-              <wp14:pctWidth>0</wp14:pctWidth>
-            </wp14:sizeRelH>
-            <wp14:sizeRelV relativeFrom="margin">
-              <wp14:pctHeight>0</wp14:pctHeight>
-            </wp14:sizeRelV>
-          </wp:anchor>
-        </w:drawing>
-      </w:r>
-      <w:r>
-        <w:rPr>
           <w:rFonts w:ascii="Times New Roman"/>
           <w:noProof/>
           <w:color w:val="E240D2"/>
@@ -89,7 +21,7 @@
         <mc:AlternateContent>
           <mc:Choice Requires="wps">
             <w:drawing>
-              <wp:anchor distT="0" distB="0" distL="114300" distR="114300" simplePos="0" relativeHeight="487277056" behindDoc="0" locked="0" layoutInCell="1" allowOverlap="1" wp14:anchorId="7C4E28DC" wp14:editId="048DDAAA">
+              <wp:anchor distT="0" distB="0" distL="114300" distR="114300" simplePos="0" relativeHeight="487277056" behindDoc="0" locked="0" layoutInCell="1" allowOverlap="1" wp14:anchorId="7C4E28DC" wp14:editId="4CB6017F">
                 <wp:simplePos x="0" y="0"/>
                 <wp:positionH relativeFrom="column">
                   <wp:posOffset>-909320</wp:posOffset>
@@ -157,7 +89,7 @@
           </mc:Choice>
           <mc:Fallback>
             <w:pict>
-              <v:rect w14:anchorId="4792E4E0" id="Retângulo 67" o:spid="_x0000_s1026" style="position:absolute;margin-left:-71.6pt;margin-top:-72.4pt;width:584.4pt;height:828pt;z-index:487277056;visibility:visible;mso-wrap-style:square;mso-width-percent:0;mso-height-percent:0;mso-wrap-distance-left:9pt;mso-wrap-distance-top:0;mso-wrap-distance-right:9pt;mso-wrap-distance-bottom:0;mso-position-horizontal:absolute;mso-position-horizontal-relative:text;mso-position-vertical:absolute;mso-position-vertical-relative:text;mso-width-percent:0;mso-height-percent:0;mso-width-relative:margin;mso-height-relative:margin;v-text-anchor:middle" o:gfxdata="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" filled="f" strokecolor="#e240d2" strokeweight="2pt"/>
+              <v:rect w14:anchorId="5475DC8A" id="Retângulo 67" o:spid="_x0000_s1026" style="position:absolute;margin-left:-71.6pt;margin-top:-72.4pt;width:584.4pt;height:828pt;z-index:487277056;visibility:visible;mso-wrap-style:square;mso-width-percent:0;mso-height-percent:0;mso-wrap-distance-left:9pt;mso-wrap-distance-top:0;mso-wrap-distance-right:9pt;mso-wrap-distance-bottom:0;mso-position-horizontal:absolute;mso-position-horizontal-relative:text;mso-position-vertical:absolute;mso-position-vertical-relative:text;mso-width-percent:0;mso-height-percent:0;mso-width-relative:margin;mso-height-relative:margin;v-text-anchor:middle" o:gfxdata="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" filled="f" strokecolor="#e240d2" strokeweight="2pt"/>
             </w:pict>
           </mc:Fallback>
         </mc:AlternateContent>
@@ -181,27 +113,6 @@
             <w14:prstDash w14:val="solid"/>
             <w14:round/>
           </w14:textOutline>
-          <w14:textFill>
-            <w14:gradFill>
-              <w14:gsLst>
-                <w14:gs w14:pos="0">
-                  <w14:schemeClr w14:val="accent5">
-                    <w14:lumMod w14:val="50000"/>
-                  </w14:schemeClr>
-                </w14:gs>
-                <w14:gs w14:pos="50000">
-                  <w14:schemeClr w14:val="accent5"/>
-                </w14:gs>
-                <w14:gs w14:pos="100000">
-                  <w14:schemeClr w14:val="accent5">
-                    <w14:lumMod w14:val="60000"/>
-                    <w14:lumOff w14:val="40000"/>
-                  </w14:schemeClr>
-                </w14:gs>
-              </w14:gsLst>
-              <w14:lin w14:ang="5400000" w14:scaled="0"/>
-            </w14:gradFill>
-          </w14:textFill>
         </w:rPr>
       </w:pPr>
       <w:r>
@@ -218,27 +129,6 @@
             <w14:prstDash w14:val="solid"/>
             <w14:round/>
           </w14:textOutline>
-          <w14:textFill>
-            <w14:gradFill>
-              <w14:gsLst>
-                <w14:gs w14:pos="0">
-                  <w14:schemeClr w14:val="accent5">
-                    <w14:lumMod w14:val="50000"/>
-                  </w14:schemeClr>
-                </w14:gs>
-                <w14:gs w14:pos="50000">
-                  <w14:schemeClr w14:val="accent5"/>
-                </w14:gs>
-                <w14:gs w14:pos="100000">
-                  <w14:schemeClr w14:val="accent5">
-                    <w14:lumMod w14:val="60000"/>
-                    <w14:lumOff w14:val="40000"/>
-                  </w14:schemeClr>
-                </w14:gs>
-              </w14:gsLst>
-              <w14:lin w14:ang="5400000" w14:scaled="0"/>
-            </w14:gradFill>
-          </w14:textFill>
         </w:rPr>
         <w:t>DREAM HOUSE</w:t>
       </w:r>
@@ -260,78 +150,26 @@
     </w:p>
     <w:p>
       <w:pPr>
-        <w:pStyle w:val="Ttulo"/>
-        <w:rPr>
+        <w:jc w:val="center"/>
+        <w:rPr>
+          <w:b/>
+          <w:bCs/>
           <w:i/>
           <w:iCs/>
-          <w:sz w:val="44"/>
-          <w:szCs w:val="44"/>
-          <w14:textOutline w14:w="12700" w14:cap="flat" w14:cmpd="sng" w14:algn="ctr">
-            <w14:solidFill>
-              <w14:schemeClr w14:val="accent4"/>
-            </w14:solidFill>
-            <w14:prstDash w14:val="solid"/>
-            <w14:round/>
-          </w14:textOutline>
-          <w14:textFill>
-            <w14:gradFill>
-              <w14:gsLst>
-                <w14:gs w14:pos="0">
-                  <w14:schemeClr w14:val="accent4"/>
-                </w14:gs>
-                <w14:gs w14:pos="4000">
-                  <w14:schemeClr w14:val="accent4">
-                    <w14:lumMod w14:val="60000"/>
-                    <w14:lumOff w14:val="40000"/>
-                  </w14:schemeClr>
-                </w14:gs>
-                <w14:gs w14:pos="87000">
-                  <w14:schemeClr w14:val="accent4">
-                    <w14:lumMod w14:val="20000"/>
-                    <w14:lumOff w14:val="80000"/>
-                  </w14:schemeClr>
-                </w14:gs>
-              </w14:gsLst>
-              <w14:lin w14:ang="5400000" w14:scaled="0"/>
-            </w14:gradFill>
-          </w14:textFill>
-        </w:rPr>
-      </w:pPr>
-      <w:r>
-        <w:rPr>
+          <w:color w:val="E240D2"/>
+          <w:sz w:val="52"/>
+          <w:szCs w:val="52"/>
+        </w:rPr>
+      </w:pPr>
+      <w:r>
+        <w:rPr>
+          <w:b/>
+          <w:bCs/>
           <w:i/>
           <w:iCs/>
-          <w:sz w:val="44"/>
-          <w:szCs w:val="44"/>
-          <w14:textOutline w14:w="12700" w14:cap="flat" w14:cmpd="sng" w14:algn="ctr">
-            <w14:solidFill>
-              <w14:schemeClr w14:val="accent4"/>
-            </w14:solidFill>
-            <w14:prstDash w14:val="solid"/>
-            <w14:round/>
-          </w14:textOutline>
-          <w14:textFill>
-            <w14:gradFill>
-              <w14:gsLst>
-                <w14:gs w14:pos="0">
-                  <w14:schemeClr w14:val="accent4"/>
-                </w14:gs>
-                <w14:gs w14:pos="4000">
-                  <w14:schemeClr w14:val="accent4">
-                    <w14:lumMod w14:val="60000"/>
-                    <w14:lumOff w14:val="40000"/>
-                  </w14:schemeClr>
-                </w14:gs>
-                <w14:gs w14:pos="87000">
-                  <w14:schemeClr w14:val="accent4">
-                    <w14:lumMod w14:val="20000"/>
-                    <w14:lumOff w14:val="80000"/>
-                  </w14:schemeClr>
-                </w14:gs>
-              </w14:gsLst>
-              <w14:lin w14:ang="5400000" w14:scaled="0"/>
-            </w14:gradFill>
-          </w14:textFill>
+          <w:color w:val="E240D2"/>
+          <w:sz w:val="52"/>
+          <w:szCs w:val="52"/>
         </w:rPr>
         <w:t>Anúncios de imóveis</w:t>
       </w:r>
@@ -489,7 +327,34 @@
         <w:t xml:space="preserve"> </w:t>
       </w:r>
       <w:r>
-        <w:t>Luiz Henrique, Felipe Amorim, Anderson Souza, Henri Cauã e Kennedy Martins</w:t>
+        <w:t>Anderson Souza</w:t>
+      </w:r>
+      <w:r>
+        <w:t>,</w:t>
+      </w:r>
+      <w:r>
+        <w:t xml:space="preserve"> </w:t>
+      </w:r>
+      <w:r>
+        <w:t>Felipe Amorim</w:t>
+      </w:r>
+      <w:r>
+        <w:t>,</w:t>
+      </w:r>
+      <w:r>
+        <w:t xml:space="preserve"> </w:t>
+      </w:r>
+      <w:r>
+        <w:t>Henri Cauã</w:t>
+      </w:r>
+      <w:r>
+        <w:t>,</w:t>
+      </w:r>
+      <w:r>
+        <w:t xml:space="preserve"> </w:t>
+      </w:r>
+      <w:r>
+        <w:t>Luiz Henrique e Kennedy Martins</w:t>
       </w:r>
     </w:p>
     <w:p>
@@ -617,13 +482,13 @@
         </w:sectPr>
       </w:pPr>
     </w:p>
+    <w:bookmarkStart w:id="0" w:name="_Toc104672331"/>
     <w:p>
       <w:pPr>
         <w:pStyle w:val="Ttulo1"/>
         <w:spacing w:before="24"/>
         <w:jc w:val="both"/>
       </w:pPr>
-      <w:bookmarkStart w:id="0" w:name="_Toc104219514"/>
       <w:r>
         <w:rPr>
           <w:rFonts w:ascii="Times New Roman"/>
@@ -716,13 +581,13 @@
         </w:rPr>
         <w:t>R</w:t>
       </w:r>
+      <w:r>
+        <w:rPr>
+          <w:color w:val="2E5395"/>
+        </w:rPr>
+        <w:t>ESUMO</w:t>
+      </w:r>
       <w:bookmarkEnd w:id="0"/>
-      <w:r>
-        <w:rPr>
-          <w:color w:val="2E5395"/>
-        </w:rPr>
-        <w:t>ESUMO</w:t>
-      </w:r>
     </w:p>
     <w:p>
       <w:pPr>
@@ -767,7 +632,7 @@
       <w:pPr>
         <w:pStyle w:val="Corpodetexto"/>
         <w:spacing w:before="1" w:line="360" w:lineRule="auto"/>
-        <w:ind w:right="314"/>
+        <w:ind w:right="314" w:firstLine="720"/>
         <w:jc w:val="both"/>
       </w:pPr>
       <w:r>
@@ -781,7 +646,7 @@
       <w:pPr>
         <w:pStyle w:val="Corpodetexto"/>
         <w:spacing w:before="1" w:line="360" w:lineRule="auto"/>
-        <w:ind w:right="314"/>
+        <w:ind w:right="314" w:firstLine="720"/>
         <w:jc w:val="both"/>
         <w:sectPr>
           <w:pgSz w:w="11910" w:h="16840"/>
@@ -1014,7 +879,6 @@
             <w:tabs>
               <w:tab w:val="right" w:leader="dot" w:pos="8980"/>
             </w:tabs>
-            <w:ind w:left="0"/>
             <w:rPr>
               <w:rFonts w:asciiTheme="minorHAnsi" w:eastAsiaTheme="minorEastAsia" w:hAnsiTheme="minorHAnsi" w:cstheme="minorBidi"/>
               <w:noProof/>
@@ -1030,20 +894,14 @@
           <w:r>
             <w:fldChar w:fldCharType="separate"/>
           </w:r>
-          <w:hyperlink w:anchor="_Toc104219514" w:history="1">
+          <w:hyperlink w:anchor="_Toc104672331" w:history="1">
             <w:r>
               <w:rPr>
                 <w:rStyle w:val="Hyperlink"/>
                 <w:noProof/>
-              </w:rPr>
-              <w:t>R</w:t>
-            </w:r>
-            <w:r>
-              <w:rPr>
-                <w:rStyle w:val="Hyperlink"/>
-                <w:noProof/>
-              </w:rPr>
-              <w:t>ESUMO</w:t>
+                <w:u w:val="none"/>
+              </w:rPr>
+              <w:t>RESUMO</w:t>
             </w:r>
             <w:r>
               <w:rPr>
@@ -1064,7 +922,7 @@
                 <w:noProof/>
                 <w:webHidden/>
               </w:rPr>
-              <w:instrText xml:space="preserve"> PAGEREF _Toc104219514 \h </w:instrText>
+              <w:instrText xml:space="preserve"> PAGEREF _Toc104672331 \h </w:instrText>
             </w:r>
             <w:r>
               <w:rPr>
@@ -1101,27 +959,20 @@
             <w:tabs>
               <w:tab w:val="right" w:leader="dot" w:pos="8980"/>
             </w:tabs>
-            <w:ind w:left="0"/>
             <w:rPr>
               <w:rFonts w:asciiTheme="minorHAnsi" w:eastAsiaTheme="minorEastAsia" w:hAnsiTheme="minorHAnsi" w:cstheme="minorBidi"/>
               <w:noProof/>
               <w:lang w:val="pt-BR" w:eastAsia="pt-BR"/>
             </w:rPr>
           </w:pPr>
-          <w:hyperlink w:anchor="_Toc104219515" w:history="1">
+          <w:hyperlink w:anchor="_Toc104672332" w:history="1">
             <w:r>
               <w:rPr>
                 <w:rStyle w:val="Hyperlink"/>
                 <w:noProof/>
-              </w:rPr>
-              <w:t>I</w:t>
-            </w:r>
-            <w:r>
-              <w:rPr>
-                <w:rStyle w:val="Hyperlink"/>
-                <w:noProof/>
-              </w:rPr>
-              <w:t>NTRODUÇÃO</w:t>
+                <w:u w:val="none"/>
+              </w:rPr>
+              <w:t>INTRODUÇÃO</w:t>
             </w:r>
             <w:r>
               <w:rPr>
@@ -1142,7 +993,7 @@
                 <w:noProof/>
                 <w:webHidden/>
               </w:rPr>
-              <w:instrText xml:space="preserve"> PAGEREF _Toc104219515 \h </w:instrText>
+              <w:instrText xml:space="preserve"> PAGEREF _Toc104672332 \h </w:instrText>
             </w:r>
             <w:r>
               <w:rPr>
@@ -1179,29 +1030,20 @@
             <w:tabs>
               <w:tab w:val="right" w:leader="dot" w:pos="8980"/>
             </w:tabs>
-            <w:ind w:left="0"/>
             <w:rPr>
               <w:rFonts w:asciiTheme="minorHAnsi" w:eastAsiaTheme="minorEastAsia" w:hAnsiTheme="minorHAnsi" w:cstheme="minorBidi"/>
               <w:noProof/>
               <w:lang w:val="pt-BR" w:eastAsia="pt-BR"/>
             </w:rPr>
           </w:pPr>
-          <w:hyperlink w:anchor="_Toc104219516" w:history="1">
+          <w:hyperlink w:anchor="_Toc104672333" w:history="1">
             <w:r>
               <w:rPr>
                 <w:rStyle w:val="Hyperlink"/>
                 <w:noProof/>
                 <w:u w:val="none"/>
               </w:rPr>
-              <w:t>S</w:t>
-            </w:r>
-            <w:r>
-              <w:rPr>
-                <w:rStyle w:val="Hyperlink"/>
-                <w:noProof/>
-                <w:u w:val="none"/>
-              </w:rPr>
-              <w:t>OLUÇÃO</w:t>
+              <w:t>SOLUÇÃO</w:t>
             </w:r>
             <w:r>
               <w:rPr>
@@ -1222,76 +1064,7 @@
                 <w:noProof/>
                 <w:webHidden/>
               </w:rPr>
-              <w:instrText xml:space="preserve"> PAGEREF _Toc104219516 \h </w:instrText>
-            </w:r>
-            <w:r>
-              <w:rPr>
-                <w:noProof/>
-                <w:webHidden/>
-              </w:rPr>
-            </w:r>
-            <w:r>
-              <w:rPr>
-                <w:noProof/>
-                <w:webHidden/>
-              </w:rPr>
-              <w:fldChar w:fldCharType="separate"/>
-            </w:r>
-            <w:r>
-              <w:rPr>
-                <w:noProof/>
-                <w:webHidden/>
-              </w:rPr>
-              <w:t>5</w:t>
-            </w:r>
-            <w:r>
-              <w:rPr>
-                <w:noProof/>
-                <w:webHidden/>
-              </w:rPr>
-              <w:fldChar w:fldCharType="end"/>
-            </w:r>
-          </w:hyperlink>
-        </w:p>
-        <w:p>
-          <w:pPr>
-            <w:pStyle w:val="Sumrio2"/>
-            <w:tabs>
-              <w:tab w:val="right" w:leader="dot" w:pos="8980"/>
-            </w:tabs>
-            <w:ind w:left="0"/>
-            <w:rPr>
-              <w:noProof/>
-            </w:rPr>
-          </w:pPr>
-          <w:hyperlink w:anchor="_Toc104219517" w:history="1">
-            <w:r>
-              <w:rPr>
-                <w:rStyle w:val="Hyperlink"/>
-                <w:noProof/>
-              </w:rPr>
-              <w:t xml:space="preserve">PLANEJAMENTO </w:t>
-            </w:r>
-            <w:r>
-              <w:rPr>
-                <w:noProof/>
-                <w:webHidden/>
-              </w:rPr>
-              <w:tab/>
-            </w:r>
-            <w:r>
-              <w:rPr>
-                <w:noProof/>
-                <w:webHidden/>
-              </w:rPr>
-              <w:fldChar w:fldCharType="begin"/>
-            </w:r>
-            <w:r>
-              <w:rPr>
-                <w:noProof/>
-                <w:webHidden/>
-              </w:rPr>
-              <w:instrText xml:space="preserve"> PAGEREF _Toc104219517 \h </w:instrText>
+              <w:instrText xml:space="preserve"> PAGEREF _Toc104672333 \h </w:instrText>
             </w:r>
             <w:r>
               <w:rPr>
@@ -1337,17 +1110,70 @@
           </w:pPr>
           <w:r>
             <w:rPr>
+              <w:rStyle w:val="Hyperlink"/>
               <w:noProof/>
+              <w:u w:val="none"/>
             </w:rPr>
-            <w:t>DESENVOLVIMENTO</w:t>
+            <w:t xml:space="preserve">   </w:t>
           </w:r>
-          <w:r>
-            <w:rPr>
-              <w:noProof/>
-            </w:rPr>
-            <w:tab/>
-            <w:t>6</w:t>
-          </w:r>
+          <w:hyperlink w:anchor="_Toc104672335" w:history="1">
+            <w:r>
+              <w:rPr>
+                <w:rStyle w:val="Hyperlink"/>
+                <w:noProof/>
+                <w:u w:val="none"/>
+              </w:rPr>
+              <w:t>PLANEJAMENTO</w:t>
+            </w:r>
+            <w:r>
+              <w:rPr>
+                <w:noProof/>
+                <w:webHidden/>
+              </w:rPr>
+              <w:tab/>
+            </w:r>
+            <w:r>
+              <w:rPr>
+                <w:noProof/>
+                <w:webHidden/>
+              </w:rPr>
+              <w:fldChar w:fldCharType="begin"/>
+            </w:r>
+            <w:r>
+              <w:rPr>
+                <w:noProof/>
+                <w:webHidden/>
+              </w:rPr>
+              <w:instrText xml:space="preserve"> PAGEREF _Toc104672335 \h </w:instrText>
+            </w:r>
+            <w:r>
+              <w:rPr>
+                <w:noProof/>
+                <w:webHidden/>
+              </w:rPr>
+            </w:r>
+            <w:r>
+              <w:rPr>
+                <w:noProof/>
+                <w:webHidden/>
+              </w:rPr>
+              <w:fldChar w:fldCharType="separate"/>
+            </w:r>
+            <w:r>
+              <w:rPr>
+                <w:noProof/>
+                <w:webHidden/>
+              </w:rPr>
+              <w:t>5</w:t>
+            </w:r>
+            <w:r>
+              <w:rPr>
+                <w:noProof/>
+                <w:webHidden/>
+              </w:rPr>
+              <w:fldChar w:fldCharType="end"/>
+            </w:r>
+          </w:hyperlink>
         </w:p>
         <w:p>
           <w:pPr>
@@ -1362,20 +1188,102 @@
               <w:lang w:val="pt-BR" w:eastAsia="pt-BR"/>
             </w:rPr>
           </w:pPr>
-          <w:hyperlink w:anchor="_Toc104219518" w:history="1">
+          <w:r>
+            <w:rPr>
+              <w:rStyle w:val="Hyperlink"/>
+              <w:noProof/>
+              <w:u w:val="none"/>
+            </w:rPr>
+            <w:t xml:space="preserve">   </w:t>
+          </w:r>
+          <w:hyperlink w:anchor="_Toc104672336" w:history="1">
             <w:r>
               <w:rPr>
                 <w:rStyle w:val="Hyperlink"/>
                 <w:noProof/>
-              </w:rPr>
-              <w:t>R</w:t>
-            </w:r>
+                <w:u w:val="none"/>
+              </w:rPr>
+              <w:t>DESENVOLVIMENTO</w:t>
+            </w:r>
+            <w:r>
+              <w:rPr>
+                <w:noProof/>
+                <w:webHidden/>
+              </w:rPr>
+              <w:tab/>
+            </w:r>
+            <w:r>
+              <w:rPr>
+                <w:noProof/>
+                <w:webHidden/>
+              </w:rPr>
+              <w:fldChar w:fldCharType="begin"/>
+            </w:r>
+            <w:r>
+              <w:rPr>
+                <w:noProof/>
+                <w:webHidden/>
+              </w:rPr>
+              <w:instrText xml:space="preserve"> PAGEREF _Toc104672336 \h </w:instrText>
+            </w:r>
+            <w:r>
+              <w:rPr>
+                <w:noProof/>
+                <w:webHidden/>
+              </w:rPr>
+            </w:r>
+            <w:r>
+              <w:rPr>
+                <w:noProof/>
+                <w:webHidden/>
+              </w:rPr>
+              <w:fldChar w:fldCharType="separate"/>
+            </w:r>
+            <w:r>
+              <w:rPr>
+                <w:noProof/>
+                <w:webHidden/>
+              </w:rPr>
+              <w:t>12</w:t>
+            </w:r>
+            <w:r>
+              <w:rPr>
+                <w:noProof/>
+                <w:webHidden/>
+              </w:rPr>
+              <w:fldChar w:fldCharType="end"/>
+            </w:r>
+          </w:hyperlink>
+        </w:p>
+        <w:p>
+          <w:pPr>
+            <w:pStyle w:val="Sumrio2"/>
+            <w:tabs>
+              <w:tab w:val="right" w:leader="dot" w:pos="8980"/>
+            </w:tabs>
+            <w:ind w:left="0"/>
+            <w:rPr>
+              <w:rFonts w:asciiTheme="minorHAnsi" w:eastAsiaTheme="minorEastAsia" w:hAnsiTheme="minorHAnsi" w:cstheme="minorBidi"/>
+              <w:noProof/>
+              <w:lang w:val="pt-BR" w:eastAsia="pt-BR"/>
+            </w:rPr>
+          </w:pPr>
+          <w:r>
+            <w:rPr>
+              <w:rStyle w:val="Hyperlink"/>
+              <w:noProof/>
+              <w:u w:val="none"/>
+            </w:rPr>
+            <w:t xml:space="preserve">   </w:t>
+          </w:r>
+          <w:hyperlink w:anchor="_Toc104672337" w:history="1">
             <w:r>
               <w:rPr>
                 <w:rStyle w:val="Hyperlink"/>
                 <w:noProof/>
-              </w:rPr>
-              <w:t>ESULTADO</w:t>
+                <w:u w:val="none"/>
+              </w:rPr>
+              <w:t>RESULTADO</w:t>
             </w:r>
             <w:r>
               <w:rPr>
@@ -1396,7 +1304,7 @@
                 <w:noProof/>
                 <w:webHidden/>
               </w:rPr>
-              <w:instrText xml:space="preserve"> PAGEREF _Toc104219518 \h </w:instrText>
+              <w:instrText xml:space="preserve"> PAGEREF _Toc104672337 \h </w:instrText>
             </w:r>
             <w:r>
               <w:rPr>
@@ -1416,7 +1324,7 @@
                 <w:noProof/>
                 <w:webHidden/>
               </w:rPr>
-              <w:t>9</w:t>
+              <w:t>14</w:t>
             </w:r>
             <w:r>
               <w:rPr>
@@ -1440,20 +1348,101 @@
               <w:lang w:val="pt-BR" w:eastAsia="pt-BR"/>
             </w:rPr>
           </w:pPr>
-          <w:hyperlink w:anchor="_Toc104219519" w:history="1">
+          <w:r>
+            <w:rPr>
+              <w:rStyle w:val="Hyperlink"/>
+              <w:noProof/>
+              <w:u w:val="none"/>
+            </w:rPr>
+            <w:t xml:space="preserve">   </w:t>
+          </w:r>
+          <w:hyperlink w:anchor="_Toc104672338" w:history="1">
             <w:r>
               <w:rPr>
                 <w:rStyle w:val="Hyperlink"/>
                 <w:noProof/>
-              </w:rPr>
-              <w:t>C</w:t>
-            </w:r>
+                <w:u w:val="none"/>
+              </w:rPr>
+              <w:t>CONCLUSÃO</w:t>
+            </w:r>
+            <w:r>
+              <w:rPr>
+                <w:noProof/>
+                <w:webHidden/>
+              </w:rPr>
+              <w:tab/>
+            </w:r>
+            <w:r>
+              <w:rPr>
+                <w:noProof/>
+                <w:webHidden/>
+              </w:rPr>
+              <w:fldChar w:fldCharType="begin"/>
+            </w:r>
+            <w:r>
+              <w:rPr>
+                <w:noProof/>
+                <w:webHidden/>
+              </w:rPr>
+              <w:instrText xml:space="preserve"> PAGEREF _Toc104672338 \h </w:instrText>
+            </w:r>
+            <w:r>
+              <w:rPr>
+                <w:noProof/>
+                <w:webHidden/>
+              </w:rPr>
+            </w:r>
+            <w:r>
+              <w:rPr>
+                <w:noProof/>
+                <w:webHidden/>
+              </w:rPr>
+              <w:fldChar w:fldCharType="separate"/>
+            </w:r>
+            <w:r>
+              <w:rPr>
+                <w:noProof/>
+                <w:webHidden/>
+              </w:rPr>
+              <w:t>18</w:t>
+            </w:r>
+            <w:r>
+              <w:rPr>
+                <w:noProof/>
+                <w:webHidden/>
+              </w:rPr>
+              <w:fldChar w:fldCharType="end"/>
+            </w:r>
+          </w:hyperlink>
+        </w:p>
+        <w:p>
+          <w:pPr>
+            <w:pStyle w:val="Sumrio2"/>
+            <w:tabs>
+              <w:tab w:val="right" w:leader="dot" w:pos="8980"/>
+            </w:tabs>
+            <w:rPr>
+              <w:rFonts w:asciiTheme="minorHAnsi" w:eastAsiaTheme="minorEastAsia" w:hAnsiTheme="minorHAnsi" w:cstheme="minorBidi"/>
+              <w:noProof/>
+              <w:lang w:val="pt-BR" w:eastAsia="pt-BR"/>
+            </w:rPr>
+          </w:pPr>
+          <w:hyperlink w:anchor="_Toc104672339" w:history="1">
             <w:r>
               <w:rPr>
                 <w:rStyle w:val="Hyperlink"/>
                 <w:noProof/>
-              </w:rPr>
-              <w:t>ONCLUSÃO</w:t>
+                <w:u w:val="none"/>
+              </w:rPr>
+              <w:t>R</w:t>
+            </w:r>
+            <w:r>
+              <w:rPr>
+                <w:rStyle w:val="Hyperlink"/>
+                <w:noProof/>
+                <w:u w:val="none"/>
+              </w:rPr>
+              <w:t>ESULTADOS</w:t>
             </w:r>
             <w:r>
               <w:rPr>
@@ -1474,7 +1463,7 @@
                 <w:noProof/>
                 <w:webHidden/>
               </w:rPr>
-              <w:instrText xml:space="preserve"> PAGEREF _Toc104219519 \h </w:instrText>
+              <w:instrText xml:space="preserve"> PAGEREF _Toc104672339 \h </w:instrText>
             </w:r>
             <w:r>
               <w:rPr>
@@ -1494,7 +1483,167 @@
                 <w:noProof/>
                 <w:webHidden/>
               </w:rPr>
-              <w:t>10</w:t>
+              <w:t>18</w:t>
+            </w:r>
+            <w:r>
+              <w:rPr>
+                <w:noProof/>
+                <w:webHidden/>
+              </w:rPr>
+              <w:fldChar w:fldCharType="end"/>
+            </w:r>
+          </w:hyperlink>
+        </w:p>
+        <w:p>
+          <w:pPr>
+            <w:pStyle w:val="Sumrio2"/>
+            <w:tabs>
+              <w:tab w:val="right" w:leader="dot" w:pos="8980"/>
+            </w:tabs>
+            <w:rPr>
+              <w:rFonts w:asciiTheme="minorHAnsi" w:eastAsiaTheme="minorEastAsia" w:hAnsiTheme="minorHAnsi" w:cstheme="minorBidi"/>
+              <w:noProof/>
+              <w:lang w:val="pt-BR" w:eastAsia="pt-BR"/>
+            </w:rPr>
+          </w:pPr>
+          <w:hyperlink w:anchor="_Toc104672340" w:history="1">
+            <w:r>
+              <w:rPr>
+                <w:rStyle w:val="Hyperlink"/>
+                <w:noProof/>
+                <w:u w:val="none"/>
+              </w:rPr>
+              <w:t>P</w:t>
+            </w:r>
+            <w:r>
+              <w:rPr>
+                <w:rStyle w:val="Hyperlink"/>
+                <w:noProof/>
+                <w:u w:val="none"/>
+              </w:rPr>
+              <w:t>ROCESSO DE APRENDIZADO COM O PROJETO</w:t>
+            </w:r>
+            <w:r>
+              <w:rPr>
+                <w:noProof/>
+                <w:webHidden/>
+              </w:rPr>
+              <w:tab/>
+            </w:r>
+            <w:r>
+              <w:rPr>
+                <w:noProof/>
+                <w:webHidden/>
+              </w:rPr>
+              <w:fldChar w:fldCharType="begin"/>
+            </w:r>
+            <w:r>
+              <w:rPr>
+                <w:noProof/>
+                <w:webHidden/>
+              </w:rPr>
+              <w:instrText xml:space="preserve"> PAGEREF _Toc104672340 \h </w:instrText>
+            </w:r>
+            <w:r>
+              <w:rPr>
+                <w:noProof/>
+                <w:webHidden/>
+              </w:rPr>
+            </w:r>
+            <w:r>
+              <w:rPr>
+                <w:noProof/>
+                <w:webHidden/>
+              </w:rPr>
+              <w:fldChar w:fldCharType="separate"/>
+            </w:r>
+            <w:r>
+              <w:rPr>
+                <w:noProof/>
+                <w:webHidden/>
+              </w:rPr>
+              <w:t>18</w:t>
+            </w:r>
+            <w:r>
+              <w:rPr>
+                <w:noProof/>
+                <w:webHidden/>
+              </w:rPr>
+              <w:fldChar w:fldCharType="end"/>
+            </w:r>
+          </w:hyperlink>
+        </w:p>
+        <w:p>
+          <w:pPr>
+            <w:pStyle w:val="Sumrio2"/>
+            <w:tabs>
+              <w:tab w:val="right" w:leader="dot" w:pos="8980"/>
+            </w:tabs>
+            <w:rPr>
+              <w:rFonts w:asciiTheme="minorHAnsi" w:eastAsiaTheme="minorEastAsia" w:hAnsiTheme="minorHAnsi" w:cstheme="minorBidi"/>
+              <w:noProof/>
+              <w:lang w:val="pt-BR" w:eastAsia="pt-BR"/>
+            </w:rPr>
+          </w:pPr>
+          <w:hyperlink w:anchor="_Toc104672341" w:history="1">
+            <w:r>
+              <w:rPr>
+                <w:rStyle w:val="Hyperlink"/>
+                <w:bCs/>
+                <w:noProof/>
+                <w:u w:val="none"/>
+              </w:rPr>
+              <w:t xml:space="preserve">CONSIDERAÇÕES FINAIS </w:t>
+            </w:r>
+            <w:r>
+              <w:rPr>
+                <w:rStyle w:val="Hyperlink"/>
+                <w:bCs/>
+                <w:noProof/>
+                <w:u w:val="none"/>
+              </w:rPr>
+              <w:t>SOBRE A EVOLUÇÃO DO PROJETO</w:t>
+            </w:r>
+            <w:r>
+              <w:rPr>
+                <w:noProof/>
+                <w:webHidden/>
+              </w:rPr>
+              <w:tab/>
+            </w:r>
+            <w:r>
+              <w:rPr>
+                <w:noProof/>
+                <w:webHidden/>
+              </w:rPr>
+              <w:fldChar w:fldCharType="begin"/>
+            </w:r>
+            <w:r>
+              <w:rPr>
+                <w:noProof/>
+                <w:webHidden/>
+              </w:rPr>
+              <w:instrText xml:space="preserve"> PAGEREF _Toc104672341 \h </w:instrText>
+            </w:r>
+            <w:r>
+              <w:rPr>
+                <w:noProof/>
+                <w:webHidden/>
+              </w:rPr>
+            </w:r>
+            <w:r>
+              <w:rPr>
+                <w:noProof/>
+                <w:webHidden/>
+              </w:rPr>
+              <w:fldChar w:fldCharType="separate"/>
+            </w:r>
+            <w:r>
+              <w:rPr>
+                <w:noProof/>
+                <w:webHidden/>
+              </w:rPr>
+              <w:t>18</w:t>
             </w:r>
             <w:r>
               <w:rPr>
@@ -1511,18 +1660,18 @@
             <w:tabs>
               <w:tab w:val="right" w:leader="dot" w:pos="8980"/>
             </w:tabs>
-            <w:ind w:left="0"/>
             <w:rPr>
               <w:rFonts w:asciiTheme="minorHAnsi" w:eastAsiaTheme="minorEastAsia" w:hAnsiTheme="minorHAnsi" w:cstheme="minorBidi"/>
               <w:noProof/>
               <w:lang w:val="pt-BR" w:eastAsia="pt-BR"/>
             </w:rPr>
           </w:pPr>
-          <w:hyperlink w:anchor="_Toc104219520" w:history="1">
+          <w:hyperlink w:anchor="_Toc104672342" w:history="1">
             <w:r>
               <w:rPr>
                 <w:rStyle w:val="Hyperlink"/>
                 <w:noProof/>
+                <w:u w:val="none"/>
               </w:rPr>
               <w:t>REFERÊNCIAS BIBLIOGRÁFICAS</w:t>
             </w:r>
@@ -1545,7 +1694,7 @@
                 <w:noProof/>
                 <w:webHidden/>
               </w:rPr>
-              <w:instrText xml:space="preserve"> PAGEREF _Toc104219520 \h </w:instrText>
+              <w:instrText xml:space="preserve"> PAGEREF _Toc104672342 \h </w:instrText>
             </w:r>
             <w:r>
               <w:rPr>
@@ -1565,7 +1714,7 @@
                 <w:noProof/>
                 <w:webHidden/>
               </w:rPr>
-              <w:t>11</w:t>
+              <w:t>19</w:t>
             </w:r>
             <w:r>
               <w:rPr>
@@ -1583,20 +1732,38 @@
         </w:p>
       </w:sdtContent>
     </w:sdt>
-    <w:p>
-      <w:pPr>
+    <w:p/>
+    <w:p/>
+    <w:p>
+      <w:pPr>
+        <w:tabs>
+          <w:tab w:val="left" w:pos="3312"/>
+        </w:tabs>
+      </w:pPr>
+      <w:r>
+        <w:tab/>
+      </w:r>
+    </w:p>
+    <w:p>
+      <w:pPr>
+        <w:tabs>
+          <w:tab w:val="left" w:pos="3312"/>
+        </w:tabs>
         <w:sectPr>
           <w:pgSz w:w="11910" w:h="16840"/>
           <w:pgMar w:top="1580" w:right="1380" w:bottom="280" w:left="1540" w:header="720" w:footer="720" w:gutter="0"/>
           <w:cols w:space="720"/>
         </w:sectPr>
       </w:pPr>
+      <w:r>
+        <w:tab/>
+      </w:r>
     </w:p>
     <w:p>
       <w:pPr>
         <w:pStyle w:val="Ttulo1"/>
       </w:pPr>
-      <w:bookmarkStart w:id="1" w:name="_Toc104219515"/>
+      <w:bookmarkStart w:id="1" w:name="_Toc104672332"/>
       <w:r>
         <w:rPr>
           <w:rFonts w:ascii="Times New Roman"/>
@@ -1608,7 +1775,7 @@
         <mc:AlternateContent>
           <mc:Choice Requires="wps">
             <w:drawing>
-              <wp:anchor distT="0" distB="0" distL="114300" distR="114300" simplePos="0" relativeHeight="487283200" behindDoc="0" locked="0" layoutInCell="1" allowOverlap="1" wp14:anchorId="2255C545" wp14:editId="41FB94DA">
+              <wp:anchor distT="0" distB="0" distL="114300" distR="114300" simplePos="0" relativeHeight="487283200" behindDoc="0" locked="0" layoutInCell="1" allowOverlap="1" wp14:anchorId="2255C545" wp14:editId="44F4190D">
                 <wp:simplePos x="0" y="0"/>
                 <wp:positionH relativeFrom="page">
                   <wp:align>center</wp:align>
@@ -1676,7 +1843,7 @@
           </mc:Choice>
           <mc:Fallback>
             <w:pict>
-              <v:rect w14:anchorId="3290390D" id="Retângulo 70" o:spid="_x0000_s1026" style="position:absolute;margin-left:0;margin-top:-57.8pt;width:582.6pt;height:823.8pt;z-index:487283200;visibility:visible;mso-wrap-style:square;mso-width-percent:0;mso-height-percent:0;mso-wrap-distance-left:9pt;mso-wrap-distance-top:0;mso-wrap-distance-right:9pt;mso-wrap-distance-bottom:0;mso-position-horizontal:center;mso-position-horizontal-relative:page;mso-position-vertical:absolute;mso-position-vertical-relative:text;mso-width-percent:0;mso-height-percent:0;mso-width-relative:margin;mso-height-relative:margin;v-text-anchor:middle" o:gfxdata="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" filled="f" strokecolor="#e240d2" strokeweight="2pt">
+              <v:rect w14:anchorId="237EC409" id="Retângulo 70" o:spid="_x0000_s1026" style="position:absolute;margin-left:0;margin-top:-57.8pt;width:582.6pt;height:823.8pt;z-index:487283200;visibility:visible;mso-wrap-style:square;mso-width-percent:0;mso-height-percent:0;mso-wrap-distance-left:9pt;mso-wrap-distance-top:0;mso-wrap-distance-right:9pt;mso-wrap-distance-bottom:0;mso-position-horizontal:center;mso-position-horizontal-relative:page;mso-position-vertical:absolute;mso-position-vertical-relative:text;mso-width-percent:0;mso-height-percent:0;mso-width-relative:margin;mso-height-relative:margin;v-text-anchor:middle" o:gfxdata="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" filled="f" strokecolor="#e240d2" strokeweight="2pt">
                 <w10:wrap anchorx="page"/>
               </v:rect>
             </w:pict>
@@ -1689,13 +1856,13 @@
         </w:rPr>
         <w:t>I</w:t>
       </w:r>
+      <w:r>
+        <w:rPr>
+          <w:color w:val="2E5395"/>
+        </w:rPr>
+        <w:t>NTRODUÇÃO</w:t>
+      </w:r>
       <w:bookmarkEnd w:id="1"/>
-      <w:r>
-        <w:rPr>
-          <w:color w:val="2E5395"/>
-        </w:rPr>
-        <w:t>NTRODUÇÃO</w:t>
-      </w:r>
     </w:p>
     <w:p>
       <w:pPr>
@@ -1735,6 +1902,7 @@
         </w:sectPr>
       </w:pPr>
     </w:p>
+    <w:bookmarkStart w:id="2" w:name="_Toc104672333"/>
     <w:p>
       <w:pPr>
         <w:pStyle w:val="Ttulo1"/>
@@ -1742,7 +1910,6 @@
           <w:color w:val="2E5395"/>
         </w:rPr>
       </w:pPr>
-      <w:bookmarkStart w:id="2" w:name="_Toc104219516"/>
       <w:r>
         <w:rPr>
           <w:rFonts w:ascii="Times New Roman"/>
@@ -1835,13 +2002,13 @@
         </w:rPr>
         <w:t>S</w:t>
       </w:r>
+      <w:r>
+        <w:rPr>
+          <w:color w:val="2E5395"/>
+        </w:rPr>
+        <w:t>OLUÇÃO</w:t>
+      </w:r>
       <w:bookmarkEnd w:id="2"/>
-      <w:r>
-        <w:rPr>
-          <w:color w:val="2E5395"/>
-        </w:rPr>
-        <w:t>OLUÇÃO</w:t>
-      </w:r>
     </w:p>
     <w:p>
       <w:pPr>
@@ -1855,8 +2022,10 @@
     <w:p>
       <w:pPr>
         <w:pStyle w:val="Ttulo1"/>
+        <w:keepNext/>
         <w:ind w:left="0"/>
       </w:pPr>
+      <w:bookmarkStart w:id="3" w:name="_Toc104672334"/>
       <w:r>
         <w:rPr>
           <w:noProof/>
@@ -1877,7 +2046,7 @@
                     <pic:cNvPicPr/>
                   </pic:nvPicPr>
                   <pic:blipFill>
-                    <a:blip r:embed="rId9">
+                    <a:blip r:embed="rId8">
                       <a:extLst>
                         <a:ext uri="{28A0092B-C50C-407E-A947-70E740481C1C}">
                           <a14:useLocalDpi xmlns:a14="http://schemas.microsoft.com/office/drawing/2010/main" val="0"/>
@@ -1903,6 +2072,37 @@
           </wp:inline>
         </w:drawing>
       </w:r>
+      <w:bookmarkEnd w:id="3"/>
+    </w:p>
+    <w:p>
+      <w:pPr>
+        <w:pStyle w:val="Legenda"/>
+        <w:jc w:val="center"/>
+      </w:pPr>
+      <w:r>
+        <w:t xml:space="preserve">Figura </w:t>
+      </w:r>
+      <w:r>
+        <w:fldChar w:fldCharType="begin"/>
+      </w:r>
+      <w:r>
+        <w:instrText xml:space="preserve"> SEQ Figura \* ARABIC </w:instrText>
+      </w:r>
+      <w:r>
+        <w:fldChar w:fldCharType="separate"/>
+      </w:r>
+      <w:r>
+        <w:rPr>
+          <w:noProof/>
+        </w:rPr>
+        <w:t>1</w:t>
+      </w:r>
+      <w:r>
+        <w:fldChar w:fldCharType="end"/>
+      </w:r>
+      <w:r>
+        <w:t xml:space="preserve"> - Desenho de solução</w:t>
+      </w:r>
     </w:p>
     <w:p>
       <w:pPr>
@@ -1927,20 +2127,20 @@
         <w:pStyle w:val="Ttulo2"/>
         <w:spacing w:before="209"/>
       </w:pPr>
-      <w:bookmarkStart w:id="3" w:name="_Toc104219517"/>
+      <w:bookmarkStart w:id="4" w:name="_Toc104672335"/>
       <w:r>
         <w:rPr>
           <w:color w:val="2E5395"/>
         </w:rPr>
         <w:t>P</w:t>
       </w:r>
-      <w:bookmarkEnd w:id="3"/>
       <w:r>
         <w:rPr>
           <w:color w:val="2E5395"/>
         </w:rPr>
         <w:t>LANEJAMENTO</w:t>
       </w:r>
+      <w:bookmarkEnd w:id="4"/>
     </w:p>
     <w:p>
       <w:pPr>
@@ -2008,10 +2208,7 @@
         <w:t>LEAN UX</w:t>
       </w:r>
       <w:r>
-        <w:t xml:space="preserve"> </w:t>
-      </w:r>
-      <w:r>
-        <w:t>CANVAS</w:t>
+        <w:t xml:space="preserve"> CANVAS</w:t>
       </w:r>
     </w:p>
     <w:p>
@@ -2068,6 +2265,9 @@
         <w:jc w:val="both"/>
       </w:pPr>
       <w:r>
+        <w:rPr>
+          <w:noProof/>
+        </w:rPr>
         <w:lastRenderedPageBreak/>
         <w:drawing>
           <wp:inline distT="0" distB="0" distL="0" distR="0" wp14:anchorId="44E5574C" wp14:editId="074912B3">
@@ -2085,7 +2285,7 @@
                     <pic:cNvPicPr/>
                   </pic:nvPicPr>
                   <pic:blipFill>
-                    <a:blip r:embed="rId10"/>
+                    <a:blip r:embed="rId9"/>
                     <a:stretch>
                       <a:fillRect/>
                     </a:stretch>
@@ -2212,7 +2412,7 @@
         <w:rPr>
           <w:noProof/>
         </w:rPr>
-        <w:t>1</w:t>
+        <w:t>2</w:t>
       </w:r>
       <w:r>
         <w:fldChar w:fldCharType="end"/>
@@ -2649,7 +2849,7 @@
                     <pic:cNvPicPr/>
                   </pic:nvPicPr>
                   <pic:blipFill>
-                    <a:blip r:embed="rId11"/>
+                    <a:blip r:embed="rId10"/>
                     <a:stretch>
                       <a:fillRect/>
                     </a:stretch>
@@ -2701,7 +2901,7 @@
                     <pic:cNvPicPr/>
                   </pic:nvPicPr>
                   <pic:blipFill>
-                    <a:blip r:embed="rId12"/>
+                    <a:blip r:embed="rId11"/>
                     <a:stretch>
                       <a:fillRect/>
                     </a:stretch>
@@ -2753,7 +2953,6 @@
           <w:lang w:val="en-US"/>
         </w:rPr>
       </w:pPr>
-      <w:bookmarkStart w:id="4" w:name="_Toc104219519"/>
       <w:r>
         <w:rPr>
           <w:rFonts w:ascii="Times New Roman"/>
@@ -2904,7 +3103,7 @@
                     <pic:cNvPicPr/>
                   </pic:nvPicPr>
                   <pic:blipFill>
-                    <a:blip r:embed="rId13"/>
+                    <a:blip r:embed="rId12"/>
                     <a:stretch>
                       <a:fillRect/>
                     </a:stretch>
@@ -2954,28 +3153,15 @@
         <w:rPr>
           <w:noProof/>
         </w:rPr>
-        <w:t>2</w:t>
+        <w:t>3</w:t>
       </w:r>
       <w:r>
         <w:fldChar w:fldCharType="end"/>
       </w:r>
       <w:r>
-        <w:t xml:space="preserve"> - </w:t>
-      </w:r>
-      <w:proofErr w:type="spellStart"/>
-      <w:r>
-        <w:t>Product</w:t>
-      </w:r>
-      <w:proofErr w:type="spellEnd"/>
-      <w:r>
-        <w:t xml:space="preserve"> </w:t>
-      </w:r>
-      <w:proofErr w:type="spellStart"/>
-      <w:r>
-        <w:t>backlog</w:t>
+        <w:t xml:space="preserve"> - Product backlog</w:t>
       </w:r>
       <w:bookmarkEnd w:id="5"/>
-      <w:proofErr w:type="spellEnd"/>
     </w:p>
     <w:p>
       <w:pPr>
@@ -3003,7 +3189,7 @@
                     <pic:cNvPicPr/>
                   </pic:nvPicPr>
                   <pic:blipFill>
-                    <a:blip r:embed="rId14"/>
+                    <a:blip r:embed="rId13"/>
                     <a:stretch>
                       <a:fillRect/>
                     </a:stretch>
@@ -3055,7 +3241,7 @@
         <w:rPr>
           <w:noProof/>
         </w:rPr>
-        <w:t>3</w:t>
+        <w:t>4</w:t>
       </w:r>
       <w:r>
         <w:fldChar w:fldCharType="end"/>
@@ -3067,13 +3253,8 @@
         <w:t>t</w:t>
       </w:r>
       <w:r>
-        <w:t xml:space="preserve"> </w:t>
-      </w:r>
-      <w:proofErr w:type="spellStart"/>
-      <w:r>
-        <w:t>backlog</w:t>
-      </w:r>
-      <w:proofErr w:type="spellEnd"/>
+        <w:t xml:space="preserve"> backlog</w:t>
+      </w:r>
     </w:p>
     <w:p>
       <w:pPr>
@@ -3186,7 +3367,7 @@
                     <pic:cNvPicPr/>
                   </pic:nvPicPr>
                   <pic:blipFill>
-                    <a:blip r:embed="rId15"/>
+                    <a:blip r:embed="rId14"/>
                     <a:stretch>
                       <a:fillRect/>
                     </a:stretch>
@@ -3240,27 +3421,14 @@
         <w:rPr>
           <w:noProof/>
         </w:rPr>
-        <w:t>4</w:t>
+        <w:t>5</w:t>
       </w:r>
       <w:r>
         <w:fldChar w:fldCharType="end"/>
       </w:r>
       <w:r>
-        <w:t xml:space="preserve"> - </w:t>
-      </w:r>
-      <w:proofErr w:type="spellStart"/>
-      <w:r>
-        <w:t>Users</w:t>
-      </w:r>
-      <w:proofErr w:type="spellEnd"/>
-      <w:r>
-        <w:t xml:space="preserve"> </w:t>
-      </w:r>
-      <w:proofErr w:type="spellStart"/>
-      <w:r>
-        <w:t>Stories</w:t>
-      </w:r>
-      <w:proofErr w:type="spellEnd"/>
+        <w:t xml:space="preserve"> - Users Stories</w:t>
+      </w:r>
     </w:p>
     <w:p>
       <w:pPr>
@@ -3339,7 +3507,7 @@
                     <pic:cNvPicPr/>
                   </pic:nvPicPr>
                   <pic:blipFill>
-                    <a:blip r:embed="rId16"/>
+                    <a:blip r:embed="rId15"/>
                     <a:stretch>
                       <a:fillRect/>
                     </a:stretch>
@@ -3388,7 +3556,7 @@
         <w:rPr>
           <w:noProof/>
         </w:rPr>
-        <w:t>5</w:t>
+        <w:t>6</w:t>
       </w:r>
       <w:r>
         <w:fldChar w:fldCharType="end"/>
@@ -3454,7 +3622,6 @@
         <w:br w:type="page"/>
       </w:r>
     </w:p>
-    <w:bookmarkEnd w:id="4"/>
     <w:p>
       <w:pPr>
         <w:pStyle w:val="Ttulo3"/>
@@ -3601,7 +3768,7 @@
         <w:rPr>
           <w:noProof/>
         </w:rPr>
-        <w:t>4</w:t>
+        <w:t>7</w:t>
       </w:r>
       <w:r>
         <w:fldChar w:fldCharType="end"/>
@@ -3648,7 +3815,7 @@
         <w:rPr>
           <w:noProof/>
         </w:rPr>
-        <w:t>5</w:t>
+        <w:t>8</w:t>
       </w:r>
       <w:r>
         <w:fldChar w:fldCharType="end"/>
@@ -3682,7 +3849,7 @@
                     <pic:cNvPicPr/>
                   </pic:nvPicPr>
                   <pic:blipFill>
-                    <a:blip r:embed="rId17"/>
+                    <a:blip r:embed="rId16"/>
                     <a:stretch>
                       <a:fillRect/>
                     </a:stretch>
@@ -3737,7 +3904,7 @@
         <w:rPr>
           <w:noProof/>
         </w:rPr>
-        <w:t>6</w:t>
+        <w:t>7</w:t>
       </w:r>
       <w:r>
         <w:fldChar w:fldCharType="end"/>
@@ -3772,7 +3939,7 @@
                     <pic:cNvPicPr/>
                   </pic:nvPicPr>
                   <pic:blipFill>
-                    <a:blip r:embed="rId18"/>
+                    <a:blip r:embed="rId17"/>
                     <a:stretch>
                       <a:fillRect/>
                     </a:stretch>
@@ -3827,7 +3994,7 @@
         <w:rPr>
           <w:noProof/>
         </w:rPr>
-        <w:t>7</w:t>
+        <w:t>8</w:t>
       </w:r>
       <w:r>
         <w:fldChar w:fldCharType="end"/>
@@ -4003,7 +4170,7 @@
                     <pic:cNvPicPr/>
                   </pic:nvPicPr>
                   <pic:blipFill>
-                    <a:blip r:embed="rId19"/>
+                    <a:blip r:embed="rId18"/>
                     <a:stretch>
                       <a:fillRect/>
                     </a:stretch>
@@ -4028,6 +4195,36 @@
       <w:pPr>
         <w:pStyle w:val="Legenda"/>
         <w:jc w:val="center"/>
+      </w:pPr>
+      <w:r>
+        <w:t xml:space="preserve">Figura </w:t>
+      </w:r>
+      <w:r>
+        <w:fldChar w:fldCharType="begin"/>
+      </w:r>
+      <w:r>
+        <w:instrText xml:space="preserve"> SEQ Figura \* ARABIC </w:instrText>
+      </w:r>
+      <w:r>
+        <w:fldChar w:fldCharType="separate"/>
+      </w:r>
+      <w:r>
+        <w:rPr>
+          <w:noProof/>
+        </w:rPr>
+        <w:t>9</w:t>
+      </w:r>
+      <w:r>
+        <w:fldChar w:fldCharType="end"/>
+      </w:r>
+      <w:r>
+        <w:t xml:space="preserve"> - Ferramenta de gestão</w:t>
+      </w:r>
+    </w:p>
+    <w:p/>
+    <w:p/>
+    <w:p>
+      <w:pPr>
         <w:rPr>
           <w:b/>
           <w:bCs/>
@@ -4035,40 +4232,6 @@
           <w:szCs w:val="24"/>
         </w:rPr>
       </w:pPr>
-      <w:r>
-        <w:t xml:space="preserve">Figura </w:t>
-      </w:r>
-      <w:r>
-        <w:fldChar w:fldCharType="begin"/>
-      </w:r>
-      <w:r>
-        <w:instrText xml:space="preserve"> SEQ Figura \* ARABIC </w:instrText>
-      </w:r>
-      <w:r>
-        <w:fldChar w:fldCharType="separate"/>
-      </w:r>
-      <w:r>
-        <w:rPr>
-          <w:noProof/>
-        </w:rPr>
-        <w:t>8</w:t>
-      </w:r>
-      <w:r>
-        <w:fldChar w:fldCharType="end"/>
-      </w:r>
-      <w:r>
-        <w:t xml:space="preserve"> - Ferramenta de gestão</w:t>
-      </w:r>
-    </w:p>
-    <w:p>
-      <w:pPr>
-        <w:rPr>
-          <w:b/>
-          <w:bCs/>
-          <w:sz w:val="24"/>
-          <w:szCs w:val="24"/>
-        </w:rPr>
-      </w:pPr>
     </w:p>
     <w:p>
       <w:pPr>
@@ -4081,6 +4244,7 @@
       <w:r>
         <w:br w:type="page"/>
       </w:r>
+      <w:bookmarkStart w:id="8" w:name="_Toc104672336"/>
       <w:r>
         <w:rPr>
           <w:rFonts w:ascii="Times New Roman"/>
@@ -4173,6 +4337,7 @@
         </w:rPr>
         <w:t>DESENVOLVIMENTO</w:t>
       </w:r>
+      <w:bookmarkEnd w:id="8"/>
     </w:p>
     <w:p>
       <w:pPr>
@@ -4185,13 +4350,7 @@
         <w:jc w:val="both"/>
       </w:pPr>
       <w:r>
-        <w:t>O projeto foi todo desenvolvido seguindo a Metodologia Ágil, que é um conjunto de processos, ferramentas e práticas utilizadas para a condução de um projeto de construção, neste caso, a construção de u</w:t>
-      </w:r>
-      <w:r>
-        <w:t>ma aplicação web</w:t>
-      </w:r>
-      <w:r>
-        <w:t>. Os entregáveis do projeto são fracionados e o tempo de entrega bem menor, assim o projeto é conduzido por vários ciclos de entregas rápidas o que provê uma maior interação entre o cliente e a equipe de desenvolvimento, isso permite ajustes e adaptação do projeto à necessidade do cliente, diminuindo assim os riscos de entrega do produto do projeto.</w:t>
+        <w:t>O projeto foi todo desenvolvido seguindo a Metodologia Ágil, que é um conjunto de processos, ferramentas e práticas utilizadas para a condução de um projeto de construção, neste caso, a construção de uma aplicação web. Os entregáveis do projeto são fracionados e o tempo de entrega bem menor, assim o projeto é conduzido por vários ciclos de entregas rápidas o que provê uma maior interação entre o cliente e a equipe de desenvolvimento, isso permite ajustes e adaptação do projeto à necessidade do cliente, diminuindo assim os riscos de entrega do produto do projeto.</w:t>
       </w:r>
     </w:p>
     <w:p>
@@ -4282,13 +4441,7 @@
         <w:jc w:val="both"/>
       </w:pPr>
       <w:r>
-        <w:t>O Back-end é a parte do sistema que está por trás do Front-end, ou seja, é a plataforma e todo o desenvolvimento sistêmico que dá estrutura e apoio às ações que o usuário executa n</w:t>
-      </w:r>
-      <w:r>
-        <w:t>o site</w:t>
-      </w:r>
-      <w:r>
-        <w:t xml:space="preserve">. O Back-end do nosso sistema foi desenvolvido </w:t>
+        <w:t xml:space="preserve">O Back-end é a parte do sistema que está por trás do Front-end, ou seja, é a plataforma e todo o desenvolvimento sistêmico que dá estrutura e apoio às ações que o usuário executa no site. O Back-end do nosso sistema foi desenvolvido </w:t>
       </w:r>
       <w:r>
         <w:t>com SpringBoot</w:t>
@@ -4311,10 +4464,7 @@
         <w:t xml:space="preserve">O ambiente de computação em nuvem (Cloud) utilizado para o processamento do nosso sistema </w:t>
       </w:r>
       <w:r>
-        <w:t xml:space="preserve">e o Banco de Dados para processamento e guarda dos dados do </w:t>
-      </w:r>
-      <w:r>
-        <w:t xml:space="preserve">mesmo, é o Azure, </w:t>
+        <w:t xml:space="preserve">e o Banco de Dados para processamento e guarda dos dados do mesmo, é o Azure, </w:t>
       </w:r>
       <w:r>
         <w:t xml:space="preserve">um serviço da web que facilita a configuração, a operação e escalabilidade de um banco de dados relacional na nuvem. </w:t>
@@ -4331,25 +4481,7 @@
         <w:jc w:val="both"/>
       </w:pPr>
       <w:r>
-        <w:t xml:space="preserve">As integrações dos processos e suas automações foram estruturadas </w:t>
-      </w:r>
-      <w:r>
-        <w:t>pela API REST – que</w:t>
-      </w:r>
-      <w:r>
-        <w:t xml:space="preserve"> </w:t>
-      </w:r>
-      <w:r>
-        <w:t xml:space="preserve">foi </w:t>
-      </w:r>
-      <w:r>
-        <w:t>disponibiliza</w:t>
-      </w:r>
-      <w:r>
-        <w:t>da</w:t>
-      </w:r>
-      <w:r>
-        <w:t>, com o objetivo de suportar construção (build) e testes de qualquer tipo de projeto.</w:t>
+        <w:t>As integrações dos processos e suas automações foram estruturadas pela API REST – que foi disponibilizada, com o objetivo de suportar construção (build) e testes de qualquer tipo de projeto.</w:t>
       </w:r>
     </w:p>
     <w:p>
@@ -4379,6 +4511,9 @@
         <w:jc w:val="both"/>
       </w:pPr>
       <w:r>
+        <w:rPr>
+          <w:noProof/>
+        </w:rPr>
         <w:drawing>
           <wp:inline distT="0" distB="0" distL="0" distR="0" wp14:anchorId="562B952B" wp14:editId="785B4DFE">
             <wp:extent cx="5708650" cy="3180080"/>
@@ -4395,7 +4530,7 @@
                     <pic:cNvPicPr/>
                   </pic:nvPicPr>
                   <pic:blipFill>
-                    <a:blip r:embed="rId20"/>
+                    <a:blip r:embed="rId19"/>
                     <a:stretch>
                       <a:fillRect/>
                     </a:stretch>
@@ -4437,7 +4572,7 @@
         <w:rPr>
           <w:noProof/>
         </w:rPr>
-        <w:t>9</w:t>
+        <w:t>10</w:t>
       </w:r>
       <w:r>
         <w:fldChar w:fldCharType="end"/>
@@ -4542,6 +4677,9 @@
         </mc:AlternateContent>
       </w:r>
       <w:r>
+        <w:rPr>
+          <w:noProof/>
+        </w:rPr>
         <w:drawing>
           <wp:inline distT="0" distB="0" distL="0" distR="0" wp14:anchorId="72D1F749" wp14:editId="7C08B0AA">
             <wp:extent cx="5708650" cy="3200400"/>
@@ -4558,7 +4696,7 @@
                     <pic:cNvPicPr/>
                   </pic:nvPicPr>
                   <pic:blipFill>
-                    <a:blip r:embed="rId21"/>
+                    <a:blip r:embed="rId20"/>
                     <a:stretch>
                       <a:fillRect/>
                     </a:stretch>
@@ -4600,7 +4738,7 @@
         <w:rPr>
           <w:noProof/>
         </w:rPr>
-        <w:t>10</w:t>
+        <w:t>11</w:t>
       </w:r>
       <w:r>
         <w:fldChar w:fldCharType="end"/>
@@ -4615,6 +4753,9 @@
         <w:keepNext/>
       </w:pPr>
       <w:r>
+        <w:rPr>
+          <w:noProof/>
+        </w:rPr>
         <w:drawing>
           <wp:inline distT="0" distB="0" distL="0" distR="0" wp14:anchorId="27676308" wp14:editId="007AE032">
             <wp:extent cx="5708650" cy="3184525"/>
@@ -4631,7 +4772,7 @@
                     <pic:cNvPicPr/>
                   </pic:nvPicPr>
                   <pic:blipFill>
-                    <a:blip r:embed="rId22"/>
+                    <a:blip r:embed="rId21"/>
                     <a:stretch>
                       <a:fillRect/>
                     </a:stretch>
@@ -4673,7 +4814,7 @@
         <w:rPr>
           <w:noProof/>
         </w:rPr>
-        <w:t>11</w:t>
+        <w:t>12</w:t>
       </w:r>
       <w:r>
         <w:fldChar w:fldCharType="end"/>
@@ -4774,6 +4915,7 @@
         </w:rPr>
       </w:pPr>
     </w:p>
+    <w:bookmarkStart w:id="9" w:name="_Toc104672337"/>
     <w:p>
       <w:pPr>
         <w:pStyle w:val="Ttulo2"/>
@@ -4871,6 +5013,7 @@
         </w:rPr>
         <w:t>RESULTADO</w:t>
       </w:r>
+      <w:bookmarkEnd w:id="9"/>
     </w:p>
     <w:p>
       <w:pPr>
@@ -4910,7 +5053,7 @@
                     <pic:cNvPicPr/>
                   </pic:nvPicPr>
                   <pic:blipFill>
-                    <a:blip r:embed="rId23">
+                    <a:blip r:embed="rId22">
                       <a:extLst>
                         <a:ext uri="{28A0092B-C50C-407E-A947-70E740481C1C}">
                           <a14:useLocalDpi xmlns:a14="http://schemas.microsoft.com/office/drawing/2010/main" val="0"/>
@@ -5101,7 +5244,7 @@
                     <pic:cNvPicPr/>
                   </pic:nvPicPr>
                   <pic:blipFill>
-                    <a:blip r:embed="rId24"/>
+                    <a:blip r:embed="rId23"/>
                     <a:stretch>
                       <a:fillRect/>
                     </a:stretch>
@@ -5143,7 +5286,7 @@
         <w:rPr>
           <w:noProof/>
         </w:rPr>
-        <w:t>12</w:t>
+        <w:t>13</w:t>
       </w:r>
       <w:r>
         <w:fldChar w:fldCharType="end"/>
@@ -5203,7 +5346,7 @@
                     <pic:cNvPicPr/>
                   </pic:nvPicPr>
                   <pic:blipFill>
-                    <a:blip r:embed="rId25"/>
+                    <a:blip r:embed="rId24"/>
                     <a:stretch>
                       <a:fillRect/>
                     </a:stretch>
@@ -5245,7 +5388,7 @@
         <w:rPr>
           <w:noProof/>
         </w:rPr>
-        <w:t>13</w:t>
+        <w:t>14</w:t>
       </w:r>
       <w:r>
         <w:fldChar w:fldCharType="end"/>
@@ -5384,7 +5527,7 @@
                     <pic:cNvPicPr/>
                   </pic:nvPicPr>
                   <pic:blipFill>
-                    <a:blip r:embed="rId26"/>
+                    <a:blip r:embed="rId25"/>
                     <a:stretch>
                       <a:fillRect/>
                     </a:stretch>
@@ -5430,7 +5573,7 @@
         <w:rPr>
           <w:noProof/>
         </w:rPr>
-        <w:t>14</w:t>
+        <w:t>15</w:t>
       </w:r>
       <w:r>
         <w:fldChar w:fldCharType="end"/>
@@ -5563,7 +5706,7 @@
                     <pic:cNvPicPr/>
                   </pic:nvPicPr>
                   <pic:blipFill>
-                    <a:blip r:embed="rId27">
+                    <a:blip r:embed="rId26">
                       <a:extLst>
                         <a:ext uri="{28A0092B-C50C-407E-A947-70E740481C1C}">
                           <a14:useLocalDpi xmlns:a14="http://schemas.microsoft.com/office/drawing/2010/main" val="0"/>
@@ -5744,6 +5887,7 @@
         </w:rPr>
       </w:pPr>
     </w:p>
+    <w:bookmarkStart w:id="10" w:name="_Toc104672338"/>
     <w:p>
       <w:pPr>
         <w:pStyle w:val="Ttulo1"/>
@@ -5841,6 +5985,7 @@
         </w:rPr>
         <w:t>CONCLUSÃO</w:t>
       </w:r>
+      <w:bookmarkEnd w:id="10"/>
     </w:p>
     <w:p>
       <w:pPr>
@@ -5850,7 +5995,7 @@
           <w:b/>
         </w:rPr>
       </w:pPr>
-      <w:bookmarkStart w:id="8" w:name="_Toc73427785"/>
+      <w:bookmarkStart w:id="11" w:name="_Toc73427785"/>
     </w:p>
     <w:p>
       <w:pPr>
@@ -5872,6 +6017,7 @@
         </w:rPr>
         <w:t xml:space="preserve"> </w:t>
       </w:r>
+      <w:bookmarkStart w:id="12" w:name="_Toc104672339"/>
       <w:r>
         <w:rPr>
           <w:rFonts w:ascii="Carlito" w:hAnsi="Carlito"/>
@@ -5879,8 +6025,10 @@
           <w:sz w:val="28"/>
           <w:szCs w:val="28"/>
         </w:rPr>
-        <w:t>R</w:t>
-      </w:r>
+        <w:t>Resultados</w:t>
+      </w:r>
+      <w:bookmarkEnd w:id="11"/>
+      <w:bookmarkEnd w:id="12"/>
       <w:r>
         <w:rPr>
           <w:rFonts w:ascii="Carlito" w:hAnsi="Carlito"/>
@@ -5888,50 +6036,50 @@
           <w:sz w:val="28"/>
           <w:szCs w:val="28"/>
         </w:rPr>
-        <w:t>esultados</w:t>
-      </w:r>
-      <w:bookmarkEnd w:id="8"/>
-      <w:r>
+        <w:t xml:space="preserve"> </w:t>
+      </w:r>
+    </w:p>
+    <w:p>
+      <w:pPr>
+        <w:pStyle w:val="Ttulo2"/>
+        <w:ind w:left="0"/>
+        <w:rPr>
+          <w:rFonts w:ascii="Carlito" w:hAnsi="Carlito"/>
+          <w:b/>
+          <w:sz w:val="22"/>
+          <w:szCs w:val="22"/>
+        </w:rPr>
+      </w:pPr>
+    </w:p>
+    <w:p>
+      <w:r>
+        <w:tab/>
+        <w:t>Todos os requisitos foram concluídos dentro dos prazos estipulados, o usuário consegue navegar dentro do nosso site, e acessar a parte de imóveis e anúncios de cada imóvel com eficiência, praticidade, obtendo as informações mais importantes para adquirir o seu imóvel, permitindo assim que o cliente saia satisfeito.</w:t>
+      </w:r>
+    </w:p>
+    <w:p/>
+    <w:p>
+      <w:pPr>
+        <w:pStyle w:val="Ttulo2"/>
+        <w:ind w:left="0"/>
         <w:rPr>
           <w:rFonts w:ascii="Carlito" w:hAnsi="Carlito"/>
           <w:b/>
           <w:sz w:val="28"/>
           <w:szCs w:val="28"/>
         </w:rPr>
-        <w:t xml:space="preserve"> </w:t>
-      </w:r>
-    </w:p>
-    <w:p>
-      <w:pPr>
-        <w:pStyle w:val="Ttulo2"/>
-        <w:ind w:left="0"/>
-        <w:rPr>
-          <w:rFonts w:ascii="Carlito" w:hAnsi="Carlito"/>
-          <w:b/>
-          <w:sz w:val="22"/>
-          <w:szCs w:val="22"/>
-        </w:rPr>
-      </w:pPr>
-    </w:p>
-    <w:p>
-      <w:r>
-        <w:tab/>
-        <w:t>Todos os requisitos foram concluídos dentro dos prazos estipulados, o usuário consegue navegar dentro do nosso site, e acessar a parte de imóveis e anúncios de cada imóvel com eficiência, praticidade, obtendo as informações mais importantes para adquirir o seu imóvel, permitindo assim que o cliente saia satisfeito.</w:t>
-      </w:r>
-    </w:p>
-    <w:p/>
-    <w:p>
-      <w:pPr>
-        <w:pStyle w:val="Ttulo2"/>
-        <w:ind w:left="0"/>
+      </w:pPr>
+      <w:bookmarkStart w:id="13" w:name="_Toc73427786"/>
+      <w:r>
         <w:rPr>
           <w:rFonts w:ascii="Carlito" w:hAnsi="Carlito"/>
           <w:b/>
           <w:sz w:val="28"/>
           <w:szCs w:val="28"/>
         </w:rPr>
-      </w:pPr>
-      <w:bookmarkStart w:id="9" w:name="_Toc73427786"/>
+        <w:t xml:space="preserve"> </w:t>
+      </w:r>
+      <w:bookmarkStart w:id="14" w:name="_Toc104672340"/>
       <w:r>
         <w:rPr>
           <w:rFonts w:ascii="Carlito" w:hAnsi="Carlito"/>
@@ -5939,18 +6087,10 @@
           <w:sz w:val="28"/>
           <w:szCs w:val="28"/>
         </w:rPr>
-        <w:t xml:space="preserve"> </w:t>
-      </w:r>
-      <w:r>
-        <w:rPr>
-          <w:rFonts w:ascii="Carlito" w:hAnsi="Carlito"/>
-          <w:b/>
-          <w:sz w:val="28"/>
-          <w:szCs w:val="28"/>
-        </w:rPr>
         <w:t>Processo de aprendizado com o projeto</w:t>
       </w:r>
-      <w:bookmarkEnd w:id="9"/>
+      <w:bookmarkEnd w:id="13"/>
+      <w:bookmarkEnd w:id="14"/>
       <w:r>
         <w:rPr>
           <w:rFonts w:ascii="Carlito" w:hAnsi="Carlito"/>
@@ -5991,7 +6131,8 @@
           <w:szCs w:val="28"/>
         </w:rPr>
       </w:pPr>
-      <w:bookmarkStart w:id="10" w:name="_Toc73427787"/>
+      <w:bookmarkStart w:id="15" w:name="_Toc73427787"/>
+      <w:bookmarkStart w:id="16" w:name="_Toc104672341"/>
       <w:r>
         <w:rPr>
           <w:rFonts w:ascii="Carlito" w:hAnsi="Carlito"/>
@@ -5999,9 +6140,8 @@
           <w:sz w:val="28"/>
           <w:szCs w:val="28"/>
         </w:rPr>
-        <w:t>Considerações finais sobre A evolução da solução</w:t>
-      </w:r>
-      <w:bookmarkEnd w:id="10"/>
+        <w:t xml:space="preserve">Considerações finais sobre </w:t>
+      </w:r>
       <w:r>
         <w:rPr>
           <w:rFonts w:ascii="Carlito" w:hAnsi="Carlito"/>
@@ -6009,6 +6149,26 @@
           <w:sz w:val="28"/>
           <w:szCs w:val="28"/>
         </w:rPr>
+        <w:t>a</w:t>
+      </w:r>
+      <w:r>
+        <w:rPr>
+          <w:rFonts w:ascii="Carlito" w:hAnsi="Carlito"/>
+          <w:b/>
+          <w:sz w:val="28"/>
+          <w:szCs w:val="28"/>
+        </w:rPr>
+        <w:t xml:space="preserve"> evolução da solução</w:t>
+      </w:r>
+      <w:bookmarkEnd w:id="15"/>
+      <w:bookmarkEnd w:id="16"/>
+      <w:r>
+        <w:rPr>
+          <w:rFonts w:ascii="Carlito" w:hAnsi="Carlito"/>
+          <w:b/>
+          <w:sz w:val="28"/>
+          <w:szCs w:val="28"/>
+        </w:rPr>
         <w:t xml:space="preserve"> </w:t>
       </w:r>
     </w:p>
@@ -6024,6 +6184,10 @@
       </w:pPr>
     </w:p>
     <w:p>
+      <w:pPr>
+        <w:ind w:firstLine="720"/>
+        <w:jc w:val="both"/>
+      </w:pPr>
       <w:r>
         <w:t>Expandiríamos o tipo de análise de produto e nós aprofundaríamos mais para obter certificações de qualidade</w:t>
       </w:r>
@@ -6031,59 +6195,102 @@
         <w:t>.</w:t>
       </w:r>
     </w:p>
-    <w:p/>
-    <w:p>
+    <w:p>
+      <w:pPr>
+        <w:jc w:val="both"/>
+      </w:pPr>
+    </w:p>
+    <w:p>
+      <w:pPr>
+        <w:ind w:firstLine="720"/>
+        <w:jc w:val="both"/>
+      </w:pPr>
       <w:r>
         <w:t>Como não podia deixar de ser, é um projeto tecnologicamente focado em recursos em</w:t>
       </w:r>
     </w:p>
     <w:p>
+      <w:pPr>
+        <w:jc w:val="both"/>
+      </w:pPr>
       <w:r>
         <w:t>nuvem (cloud computing). As tecnologias utilizadas são atuais e amplamente difundidas</w:t>
       </w:r>
     </w:p>
     <w:p>
+      <w:pPr>
+        <w:jc w:val="both"/>
+      </w:pPr>
       <w:r>
         <w:t>no mercado, isso possibilitou um maior domínio e aprimoramento dos conhecimentos</w:t>
       </w:r>
     </w:p>
     <w:p>
+      <w:pPr>
+        <w:jc w:val="both"/>
+      </w:pPr>
       <w:r>
         <w:t>dessas tecnologias por cada integrante da equipe.</w:t>
       </w:r>
     </w:p>
-    <w:p/>
-    <w:p>
+    <w:p>
+      <w:pPr>
+        <w:jc w:val="both"/>
+      </w:pPr>
+    </w:p>
+    <w:p>
+      <w:pPr>
+        <w:ind w:firstLine="720"/>
+        <w:jc w:val="both"/>
+      </w:pPr>
       <w:r>
         <w:t>Nós, autores do projeto, além de todos os desafios inerentes a concepção,</w:t>
       </w:r>
     </w:p>
     <w:p>
+      <w:pPr>
+        <w:jc w:val="both"/>
+      </w:pPr>
       <w:r>
         <w:t>desenvolvimento e implantação do APP, também tivemos a oportunidade de vivenciar</w:t>
       </w:r>
     </w:p>
     <w:p>
+      <w:pPr>
+        <w:jc w:val="both"/>
+      </w:pPr>
       <w:r>
         <w:t>e desenvolver as seguintes competências / habilidades:</w:t>
       </w:r>
     </w:p>
     <w:p>
+      <w:pPr>
+        <w:jc w:val="both"/>
+      </w:pPr>
       <w:r>
         <w:t>• nova forma de comunicação;</w:t>
       </w:r>
     </w:p>
     <w:p>
+      <w:pPr>
+        <w:jc w:val="both"/>
+      </w:pPr>
       <w:r>
         <w:t>• empatia e resiliência;</w:t>
       </w:r>
     </w:p>
     <w:p>
+      <w:pPr>
+        <w:jc w:val="both"/>
+      </w:pPr>
       <w:r>
         <w:t>• Foco e disciplina;</w:t>
       </w:r>
     </w:p>
     <w:p>
+      <w:pPr>
+        <w:jc w:val="both"/>
+      </w:pPr>
       <w:r>
         <w:t>• Autonomia.</w:t>
       </w:r>
@@ -6332,12 +6539,14 @@
       <w:pPr>
         <w:pStyle w:val="Ttulo1"/>
       </w:pPr>
+      <w:bookmarkStart w:id="17" w:name="_Toc104672342"/>
       <w:r>
         <w:rPr>
           <w:color w:val="2E5395"/>
         </w:rPr>
         <w:t>REFERÊNCIAS BIBLIOGRÁFICAS</w:t>
       </w:r>
+      <w:bookmarkEnd w:id="17"/>
     </w:p>
     <w:p>
       <w:pPr>

</xml_diff>